<commit_message>
Added small empty character in chat.docx
</commit_message>
<xml_diff>
--- a/Os/Lab/Ex-6 IPC/Chat Appln/chat.docx
+++ b/Os/Lab/Ex-6 IPC/Chat Appln/chat.docx
@@ -11,6 +11,12 @@
           <w:u w:val="single"/>
         </w:rPr>
         <w:t>Client:</w:t>
+      </w:r>
+      <w:r>
+        <w:rPr>
+          <w:u w:val="single"/>
+        </w:rPr>
+        <w:t xml:space="preserve"> </w:t>
       </w:r>
     </w:p>
     <w:p>
@@ -2593,6 +2599,7 @@
   <w:style w:type="paragraph" w:default="1" w:styleId="Normal">
     <w:name w:val="Normal"/>
     <w:qFormat/>
+    <w:rsid w:val="00E60C99"/>
   </w:style>
   <w:style w:type="character" w:default="1" w:styleId="DefaultParagraphFont">
     <w:name w:val="Default Paragraph Font"/>

</xml_diff>